<commit_message>
Remove large .pkl models (keep only LightGBM for deployment)
</commit_message>
<xml_diff>
--- a/docs/Informe_Big_Data.docx
+++ b/docs/Informe_Big_Data.docx
@@ -8160,6 +8160,51 @@
     <w:p>
       <w:r>
         <w:t>Pedregosa, F., et al. (2011). Scikit-learn: Machine Learning in Python. JMLR 12.</w:t>
+      </w:r>
+    </w:p>
+    <w:p/>
+    <w:p>
+      <w:r>
+        <w:rPr>
+          <w:b/>
+          <w:sz w:val="28"/>
+        </w:rPr>
+        <w:t>GitHub Repository</w:t>
+      </w:r>
+    </w:p>
+    <w:p>
+      <w:r>
+        <w:t>The complete source code, notebooks, and documentation are available at:</w:t>
+      </w:r>
+    </w:p>
+    <w:p>
+      <w:r>
+        <w:rPr>
+          <w:color w:val="0066CC"/>
+          <w:u w:val="single"/>
+        </w:rPr>
+        <w:t>https://github.com/cmhh22/portfolio-ml-bigdata</w:t>
+      </w:r>
+    </w:p>
+    <w:p/>
+    <w:p>
+      <w:r>
+        <w:t>Author: Carlos Manuel Hernández Hernández</w:t>
+      </w:r>
+    </w:p>
+    <w:p>
+      <w:r>
+        <w:t>Co-author: Rodolfo Castillo</w:t>
+      </w:r>
+    </w:p>
+    <w:p>
+      <w:r>
+        <w:t>Universidad Central Marta Abreu de Las Villas</w:t>
+      </w:r>
+    </w:p>
+    <w:p>
+      <w:r>
+        <w:t>4th Year - Computer Science</w:t>
       </w:r>
     </w:p>
     <w:sectPr>

</xml_diff>